<commit_message>
Change in the determination of year for silver con
Change in the method of determination of year for silver conversion
</commit_message>
<xml_diff>
--- a/output/DS_input_var_Baseline.docx
+++ b/output/DS_input_var_Baseline.docx
@@ -2384,7 +2384,7 @@
               <w:jc w:val="left"/>
             </w:pPr>
             <w:r>
-              <w:t xml:space="preserve">Total net expenditure in grams of silver for the whole ship</w:t>
+              <w:t xml:space="preserve">Total net expenditure in kg of silver for the whole ship</w:t>
             </w:r>
           </w:p>
         </w:tc>
@@ -2524,112 +2524,112 @@
               <w:jc w:val="right"/>
             </w:pPr>
             <w:r>
-              <w:t xml:space="preserve">761,358</w:t>
-            </w:r>
-          </w:p>
-        </w:tc>
-        <w:tc>
-          <w:tcPr>
-            <w:tcW w:w="0" w:type="auto"/>
-            <w:tcBorders>
-              <w:top w:val="nil" w:color="000000"/>
-              <w:left w:val="nil" w:color="000000"/>
-              <w:bottom w:val="nil" w:color="000000"/>
-              <w:right w:val="nil" w:color="000000"/>
-            </w:tcBorders>
-            <w:vAlign w:val="bottom"/>
-          </w:tcPr>
-          <w:p>
-            <w:pPr>
-              <w:spacing w:after="0"/>
-              <w:jc w:val="right"/>
-            </w:pPr>
-            <w:r>
-              <w:t xml:space="preserve">751,925</w:t>
-            </w:r>
-          </w:p>
-        </w:tc>
-        <w:tc>
-          <w:tcPr>
-            <w:tcW w:w="0" w:type="auto"/>
-            <w:tcBorders>
-              <w:top w:val="nil" w:color="000000"/>
-              <w:left w:val="nil" w:color="000000"/>
-              <w:bottom w:val="nil" w:color="000000"/>
-              <w:right w:val="nil" w:color="000000"/>
-            </w:tcBorders>
-            <w:vAlign w:val="bottom"/>
-          </w:tcPr>
-          <w:p>
-            <w:pPr>
-              <w:spacing w:after="0"/>
-              <w:jc w:val="right"/>
-            </w:pPr>
-            <w:r>
-              <w:t xml:space="preserve">602,549</w:t>
-            </w:r>
-          </w:p>
-        </w:tc>
-        <w:tc>
-          <w:tcPr>
-            <w:tcW w:w="0" w:type="auto"/>
-            <w:tcBorders>
-              <w:top w:val="nil" w:color="000000"/>
-              <w:left w:val="nil" w:color="000000"/>
-              <w:bottom w:val="nil" w:color="000000"/>
-              <w:right w:val="nil" w:color="000000"/>
-            </w:tcBorders>
-            <w:vAlign w:val="bottom"/>
-          </w:tcPr>
-          <w:p>
-            <w:pPr>
-              <w:spacing w:after="0"/>
-              <w:jc w:val="right"/>
-            </w:pPr>
-            <w:r>
-              <w:t xml:space="preserve">1,040,292</w:t>
-            </w:r>
-          </w:p>
-        </w:tc>
-        <w:tc>
-          <w:tcPr>
-            <w:tcW w:w="0" w:type="auto"/>
-            <w:tcBorders>
-              <w:top w:val="nil" w:color="000000"/>
-              <w:left w:val="nil" w:color="000000"/>
-              <w:bottom w:val="nil" w:color="000000"/>
-              <w:right w:val="nil" w:color="000000"/>
-            </w:tcBorders>
-            <w:vAlign w:val="bottom"/>
-          </w:tcPr>
-          <w:p>
-            <w:pPr>
-              <w:spacing w:after="0"/>
-              <w:jc w:val="right"/>
-            </w:pPr>
-            <w:r>
-              <w:t xml:space="preserve">1,715,847</w:t>
-            </w:r>
-          </w:p>
-        </w:tc>
-        <w:tc>
-          <w:tcPr>
-            <w:tcW w:w="0" w:type="auto"/>
-            <w:tcBorders>
-              <w:top w:val="nil" w:color="000000"/>
-              <w:left w:val="nil" w:color="000000"/>
-              <w:bottom w:val="nil" w:color="000000"/>
-              <w:right w:val="nil" w:color="000000"/>
-            </w:tcBorders>
-            <w:vAlign w:val="bottom"/>
-          </w:tcPr>
-          <w:p>
-            <w:pPr>
-              <w:spacing w:after="0"/>
-              <w:jc w:val="right"/>
-            </w:pPr>
-            <w:r>
-              <w:t xml:space="preserve">749,046</w:t>
+              <w:t xml:space="preserve">761</w:t>
+            </w:r>
+          </w:p>
+        </w:tc>
+        <w:tc>
+          <w:tcPr>
+            <w:tcW w:w="0" w:type="auto"/>
+            <w:tcBorders>
+              <w:top w:val="nil" w:color="000000"/>
+              <w:left w:val="nil" w:color="000000"/>
+              <w:bottom w:val="nil" w:color="000000"/>
+              <w:right w:val="nil" w:color="000000"/>
+            </w:tcBorders>
+            <w:vAlign w:val="bottom"/>
+          </w:tcPr>
+          <w:p>
+            <w:pPr>
+              <w:spacing w:after="0"/>
+              <w:jc w:val="right"/>
+            </w:pPr>
+            <w:r>
+              <w:t xml:space="preserve">752</w:t>
+            </w:r>
+          </w:p>
+        </w:tc>
+        <w:tc>
+          <w:tcPr>
+            <w:tcW w:w="0" w:type="auto"/>
+            <w:tcBorders>
+              <w:top w:val="nil" w:color="000000"/>
+              <w:left w:val="nil" w:color="000000"/>
+              <w:bottom w:val="nil" w:color="000000"/>
+              <w:right w:val="nil" w:color="000000"/>
+            </w:tcBorders>
+            <w:vAlign w:val="bottom"/>
+          </w:tcPr>
+          <w:p>
+            <w:pPr>
+              <w:spacing w:after="0"/>
+              <w:jc w:val="right"/>
+            </w:pPr>
+            <w:r>
+              <w:t xml:space="preserve">603</w:t>
+            </w:r>
+          </w:p>
+        </w:tc>
+        <w:tc>
+          <w:tcPr>
+            <w:tcW w:w="0" w:type="auto"/>
+            <w:tcBorders>
+              <w:top w:val="nil" w:color="000000"/>
+              <w:left w:val="nil" w:color="000000"/>
+              <w:bottom w:val="nil" w:color="000000"/>
+              <w:right w:val="nil" w:color="000000"/>
+            </w:tcBorders>
+            <w:vAlign w:val="bottom"/>
+          </w:tcPr>
+          <w:p>
+            <w:pPr>
+              <w:spacing w:after="0"/>
+              <w:jc w:val="right"/>
+            </w:pPr>
+            <w:r>
+              <w:t xml:space="preserve">1,040</w:t>
+            </w:r>
+          </w:p>
+        </w:tc>
+        <w:tc>
+          <w:tcPr>
+            <w:tcW w:w="0" w:type="auto"/>
+            <w:tcBorders>
+              <w:top w:val="nil" w:color="000000"/>
+              <w:left w:val="nil" w:color="000000"/>
+              <w:bottom w:val="nil" w:color="000000"/>
+              <w:right w:val="nil" w:color="000000"/>
+            </w:tcBorders>
+            <w:vAlign w:val="bottom"/>
+          </w:tcPr>
+          <w:p>
+            <w:pPr>
+              <w:spacing w:after="0"/>
+              <w:jc w:val="right"/>
+            </w:pPr>
+            <w:r>
+              <w:t xml:space="preserve">1,716</w:t>
+            </w:r>
+          </w:p>
+        </w:tc>
+        <w:tc>
+          <w:tcPr>
+            <w:tcW w:w="0" w:type="auto"/>
+            <w:tcBorders>
+              <w:top w:val="nil" w:color="000000"/>
+              <w:left w:val="nil" w:color="000000"/>
+              <w:bottom w:val="nil" w:color="000000"/>
+              <w:right w:val="nil" w:color="000000"/>
+            </w:tcBorders>
+            <w:vAlign w:val="bottom"/>
+          </w:tcPr>
+          <w:p>
+            <w:pPr>
+              <w:spacing w:after="0"/>
+              <w:jc w:val="right"/>
+            </w:pPr>
+            <w:r>
+              <w:t xml:space="preserve">749</w:t>
             </w:r>
           </w:p>
         </w:tc>
@@ -2673,112 +2673,112 @@
               <w:jc w:val="right"/>
             </w:pPr>
             <w:r>
-              <w:t xml:space="preserve">677,291</w:t>
-            </w:r>
-          </w:p>
-        </w:tc>
-        <w:tc>
-          <w:tcPr>
-            <w:tcW w:w="0" w:type="auto"/>
-            <w:tcBorders>
-              <w:top w:val="nil" w:color="000000"/>
-              <w:left w:val="nil" w:color="000000"/>
-              <w:bottom w:val="nil" w:color="000000"/>
-              <w:right w:val="nil" w:color="000000"/>
-            </w:tcBorders>
-            <w:vAlign w:val="bottom"/>
-          </w:tcPr>
-          <w:p>
-            <w:pPr>
-              <w:spacing w:after="0"/>
-              <w:jc w:val="right"/>
-            </w:pPr>
-            <w:r>
-              <w:t xml:space="preserve">681,070</w:t>
-            </w:r>
-          </w:p>
-        </w:tc>
-        <w:tc>
-          <w:tcPr>
-            <w:tcW w:w="0" w:type="auto"/>
-            <w:tcBorders>
-              <w:top w:val="nil" w:color="000000"/>
-              <w:left w:val="nil" w:color="000000"/>
-              <w:bottom w:val="nil" w:color="000000"/>
-              <w:right w:val="nil" w:color="000000"/>
-            </w:tcBorders>
-            <w:vAlign w:val="bottom"/>
-          </w:tcPr>
-          <w:p>
-            <w:pPr>
-              <w:spacing w:after="0"/>
-              <w:jc w:val="right"/>
-            </w:pPr>
-            <w:r>
-              <w:t xml:space="preserve">522,311</w:t>
-            </w:r>
-          </w:p>
-        </w:tc>
-        <w:tc>
-          <w:tcPr>
-            <w:tcW w:w="0" w:type="auto"/>
-            <w:tcBorders>
-              <w:top w:val="nil" w:color="000000"/>
-              <w:left w:val="nil" w:color="000000"/>
-              <w:bottom w:val="nil" w:color="000000"/>
-              <w:right w:val="nil" w:color="000000"/>
-            </w:tcBorders>
-            <w:vAlign w:val="bottom"/>
-          </w:tcPr>
-          <w:p>
-            <w:pPr>
-              <w:spacing w:after="0"/>
-              <w:jc w:val="right"/>
-            </w:pPr>
-            <w:r>
-              <w:t xml:space="preserve">991,158</w:t>
-            </w:r>
-          </w:p>
-        </w:tc>
-        <w:tc>
-          <w:tcPr>
-            <w:tcW w:w="0" w:type="auto"/>
-            <w:tcBorders>
-              <w:top w:val="nil" w:color="000000"/>
-              <w:left w:val="nil" w:color="000000"/>
-              <w:bottom w:val="nil" w:color="000000"/>
-              <w:right w:val="nil" w:color="000000"/>
-            </w:tcBorders>
-            <w:vAlign w:val="bottom"/>
-          </w:tcPr>
-          <w:p>
-            <w:pPr>
-              <w:spacing w:after="0"/>
-              <w:jc w:val="right"/>
-            </w:pPr>
-            <w:r>
-              <w:t xml:space="preserve">1,701,476</w:t>
-            </w:r>
-          </w:p>
-        </w:tc>
-        <w:tc>
-          <w:tcPr>
-            <w:tcW w:w="0" w:type="auto"/>
-            <w:tcBorders>
-              <w:top w:val="nil" w:color="000000"/>
-              <w:left w:val="nil" w:color="000000"/>
-              <w:bottom w:val="nil" w:color="000000"/>
-              <w:right w:val="nil" w:color="000000"/>
-            </w:tcBorders>
-            <w:vAlign w:val="bottom"/>
-          </w:tcPr>
-          <w:p>
-            <w:pPr>
-              <w:spacing w:after="0"/>
-              <w:jc w:val="right"/>
-            </w:pPr>
-            <w:r>
-              <w:t xml:space="preserve">631,411</w:t>
+              <w:t xml:space="preserve">677</w:t>
+            </w:r>
+          </w:p>
+        </w:tc>
+        <w:tc>
+          <w:tcPr>
+            <w:tcW w:w="0" w:type="auto"/>
+            <w:tcBorders>
+              <w:top w:val="nil" w:color="000000"/>
+              <w:left w:val="nil" w:color="000000"/>
+              <w:bottom w:val="nil" w:color="000000"/>
+              <w:right w:val="nil" w:color="000000"/>
+            </w:tcBorders>
+            <w:vAlign w:val="bottom"/>
+          </w:tcPr>
+          <w:p>
+            <w:pPr>
+              <w:spacing w:after="0"/>
+              <w:jc w:val="right"/>
+            </w:pPr>
+            <w:r>
+              <w:t xml:space="preserve">681</w:t>
+            </w:r>
+          </w:p>
+        </w:tc>
+        <w:tc>
+          <w:tcPr>
+            <w:tcW w:w="0" w:type="auto"/>
+            <w:tcBorders>
+              <w:top w:val="nil" w:color="000000"/>
+              <w:left w:val="nil" w:color="000000"/>
+              <w:bottom w:val="nil" w:color="000000"/>
+              <w:right w:val="nil" w:color="000000"/>
+            </w:tcBorders>
+            <w:vAlign w:val="bottom"/>
+          </w:tcPr>
+          <w:p>
+            <w:pPr>
+              <w:spacing w:after="0"/>
+              <w:jc w:val="right"/>
+            </w:pPr>
+            <w:r>
+              <w:t xml:space="preserve">522</w:t>
+            </w:r>
+          </w:p>
+        </w:tc>
+        <w:tc>
+          <w:tcPr>
+            <w:tcW w:w="0" w:type="auto"/>
+            <w:tcBorders>
+              <w:top w:val="nil" w:color="000000"/>
+              <w:left w:val="nil" w:color="000000"/>
+              <w:bottom w:val="nil" w:color="000000"/>
+              <w:right w:val="nil" w:color="000000"/>
+            </w:tcBorders>
+            <w:vAlign w:val="bottom"/>
+          </w:tcPr>
+          <w:p>
+            <w:pPr>
+              <w:spacing w:after="0"/>
+              <w:jc w:val="right"/>
+            </w:pPr>
+            <w:r>
+              <w:t xml:space="preserve">991</w:t>
+            </w:r>
+          </w:p>
+        </w:tc>
+        <w:tc>
+          <w:tcPr>
+            <w:tcW w:w="0" w:type="auto"/>
+            <w:tcBorders>
+              <w:top w:val="nil" w:color="000000"/>
+              <w:left w:val="nil" w:color="000000"/>
+              <w:bottom w:val="nil" w:color="000000"/>
+              <w:right w:val="nil" w:color="000000"/>
+            </w:tcBorders>
+            <w:vAlign w:val="bottom"/>
+          </w:tcPr>
+          <w:p>
+            <w:pPr>
+              <w:spacing w:after="0"/>
+              <w:jc w:val="right"/>
+            </w:pPr>
+            <w:r>
+              <w:t xml:space="preserve">1,701</w:t>
+            </w:r>
+          </w:p>
+        </w:tc>
+        <w:tc>
+          <w:tcPr>
+            <w:tcW w:w="0" w:type="auto"/>
+            <w:tcBorders>
+              <w:top w:val="nil" w:color="000000"/>
+              <w:left w:val="nil" w:color="000000"/>
+              <w:bottom w:val="nil" w:color="000000"/>
+              <w:right w:val="nil" w:color="000000"/>
+            </w:tcBorders>
+            <w:vAlign w:val="bottom"/>
+          </w:tcPr>
+          <w:p>
+            <w:pPr>
+              <w:spacing w:after="0"/>
+              <w:jc w:val="right"/>
+            </w:pPr>
+            <w:r>
+              <w:t xml:space="preserve">631</w:t>
             </w:r>
           </w:p>
         </w:tc>
@@ -2822,112 +2822,112 @@
               <w:jc w:val="right"/>
             </w:pPr>
             <w:r>
-              <w:t xml:space="preserve">192,373</w:t>
-            </w:r>
-          </w:p>
-        </w:tc>
-        <w:tc>
-          <w:tcPr>
-            <w:tcW w:w="0" w:type="auto"/>
-            <w:tcBorders>
-              <w:top w:val="nil" w:color="000000"/>
-              <w:left w:val="nil" w:color="000000"/>
-              <w:bottom w:val="nil" w:color="000000"/>
-              <w:right w:val="nil" w:color="000000"/>
-            </w:tcBorders>
-            <w:vAlign w:val="bottom"/>
-          </w:tcPr>
-          <w:p>
-            <w:pPr>
-              <w:spacing w:after="0"/>
-              <w:jc w:val="right"/>
-            </w:pPr>
-            <w:r>
-              <w:t xml:space="preserve">223,561</w:t>
-            </w:r>
-          </w:p>
-        </w:tc>
-        <w:tc>
-          <w:tcPr>
-            <w:tcW w:w="0" w:type="auto"/>
-            <w:tcBorders>
-              <w:top w:val="nil" w:color="000000"/>
-              <w:left w:val="nil" w:color="000000"/>
-              <w:bottom w:val="nil" w:color="000000"/>
-              <w:right w:val="nil" w:color="000000"/>
-            </w:tcBorders>
-            <w:vAlign w:val="bottom"/>
-          </w:tcPr>
-          <w:p>
-            <w:pPr>
-              <w:spacing w:after="0"/>
-              <w:jc w:val="right"/>
-            </w:pPr>
-            <w:r>
-              <w:t xml:space="preserve">490,016</w:t>
-            </w:r>
-          </w:p>
-        </w:tc>
-        <w:tc>
-          <w:tcPr>
-            <w:tcW w:w="0" w:type="auto"/>
-            <w:tcBorders>
-              <w:top w:val="nil" w:color="000000"/>
-              <w:left w:val="nil" w:color="000000"/>
-              <w:bottom w:val="nil" w:color="000000"/>
-              <w:right w:val="nil" w:color="000000"/>
-            </w:tcBorders>
-            <w:vAlign w:val="bottom"/>
-          </w:tcPr>
-          <w:p>
-            <w:pPr>
-              <w:spacing w:after="0"/>
-              <w:jc w:val="right"/>
-            </w:pPr>
-            <w:r>
-              <w:t xml:space="preserve">524,793</w:t>
-            </w:r>
-          </w:p>
-        </w:tc>
-        <w:tc>
-          <w:tcPr>
-            <w:tcW w:w="0" w:type="auto"/>
-            <w:tcBorders>
-              <w:top w:val="nil" w:color="000000"/>
-              <w:left w:val="nil" w:color="000000"/>
-              <w:bottom w:val="nil" w:color="000000"/>
-              <w:right w:val="nil" w:color="000000"/>
-            </w:tcBorders>
-            <w:vAlign w:val="bottom"/>
-          </w:tcPr>
-          <w:p>
-            <w:pPr>
-              <w:spacing w:after="0"/>
-              <w:jc w:val="right"/>
-            </w:pPr>
-            <w:r>
-              <w:t xml:space="preserve">481,056</w:t>
-            </w:r>
-          </w:p>
-        </w:tc>
-        <w:tc>
-          <w:tcPr>
-            <w:tcW w:w="0" w:type="auto"/>
-            <w:tcBorders>
-              <w:top w:val="nil" w:color="000000"/>
-              <w:left w:val="nil" w:color="000000"/>
-              <w:bottom w:val="nil" w:color="000000"/>
-              <w:right w:val="nil" w:color="000000"/>
-            </w:tcBorders>
-            <w:vAlign w:val="bottom"/>
-          </w:tcPr>
-          <w:p>
-            <w:pPr>
-              <w:spacing w:after="0"/>
-              <w:jc w:val="right"/>
-            </w:pPr>
-            <w:r>
-              <w:t xml:space="preserve">504,420</w:t>
+              <w:t xml:space="preserve">192</w:t>
+            </w:r>
+          </w:p>
+        </w:tc>
+        <w:tc>
+          <w:tcPr>
+            <w:tcW w:w="0" w:type="auto"/>
+            <w:tcBorders>
+              <w:top w:val="nil" w:color="000000"/>
+              <w:left w:val="nil" w:color="000000"/>
+              <w:bottom w:val="nil" w:color="000000"/>
+              <w:right w:val="nil" w:color="000000"/>
+            </w:tcBorders>
+            <w:vAlign w:val="bottom"/>
+          </w:tcPr>
+          <w:p>
+            <w:pPr>
+              <w:spacing w:after="0"/>
+              <w:jc w:val="right"/>
+            </w:pPr>
+            <w:r>
+              <w:t xml:space="preserve">224</w:t>
+            </w:r>
+          </w:p>
+        </w:tc>
+        <w:tc>
+          <w:tcPr>
+            <w:tcW w:w="0" w:type="auto"/>
+            <w:tcBorders>
+              <w:top w:val="nil" w:color="000000"/>
+              <w:left w:val="nil" w:color="000000"/>
+              <w:bottom w:val="nil" w:color="000000"/>
+              <w:right w:val="nil" w:color="000000"/>
+            </w:tcBorders>
+            <w:vAlign w:val="bottom"/>
+          </w:tcPr>
+          <w:p>
+            <w:pPr>
+              <w:spacing w:after="0"/>
+              <w:jc w:val="right"/>
+            </w:pPr>
+            <w:r>
+              <w:t xml:space="preserve">490</w:t>
+            </w:r>
+          </w:p>
+        </w:tc>
+        <w:tc>
+          <w:tcPr>
+            <w:tcW w:w="0" w:type="auto"/>
+            <w:tcBorders>
+              <w:top w:val="nil" w:color="000000"/>
+              <w:left w:val="nil" w:color="000000"/>
+              <w:bottom w:val="nil" w:color="000000"/>
+              <w:right w:val="nil" w:color="000000"/>
+            </w:tcBorders>
+            <w:vAlign w:val="bottom"/>
+          </w:tcPr>
+          <w:p>
+            <w:pPr>
+              <w:spacing w:after="0"/>
+              <w:jc w:val="right"/>
+            </w:pPr>
+            <w:r>
+              <w:t xml:space="preserve">525</w:t>
+            </w:r>
+          </w:p>
+        </w:tc>
+        <w:tc>
+          <w:tcPr>
+            <w:tcW w:w="0" w:type="auto"/>
+            <w:tcBorders>
+              <w:top w:val="nil" w:color="000000"/>
+              <w:left w:val="nil" w:color="000000"/>
+              <w:bottom w:val="nil" w:color="000000"/>
+              <w:right w:val="nil" w:color="000000"/>
+            </w:tcBorders>
+            <w:vAlign w:val="bottom"/>
+          </w:tcPr>
+          <w:p>
+            <w:pPr>
+              <w:spacing w:after="0"/>
+              <w:jc w:val="right"/>
+            </w:pPr>
+            <w:r>
+              <w:t xml:space="preserve">481</w:t>
+            </w:r>
+          </w:p>
+        </w:tc>
+        <w:tc>
+          <w:tcPr>
+            <w:tcW w:w="0" w:type="auto"/>
+            <w:tcBorders>
+              <w:top w:val="nil" w:color="000000"/>
+              <w:left w:val="nil" w:color="000000"/>
+              <w:bottom w:val="nil" w:color="000000"/>
+              <w:right w:val="nil" w:color="000000"/>
+            </w:tcBorders>
+            <w:vAlign w:val="bottom"/>
+          </w:tcPr>
+          <w:p>
+            <w:pPr>
+              <w:spacing w:after="0"/>
+              <w:jc w:val="right"/>
+            </w:pPr>
+            <w:r>
+              <w:t xml:space="preserve">504</w:t>
             </w:r>
           </w:p>
         </w:tc>
@@ -2971,28 +2971,28 @@
               <w:jc w:val="right"/>
             </w:pPr>
             <w:r>
-              <w:t xml:space="preserve">556,265</w:t>
-            </w:r>
-          </w:p>
-        </w:tc>
-        <w:tc>
-          <w:tcPr>
-            <w:tcW w:w="0" w:type="auto"/>
-            <w:tcBorders>
-              <w:top w:val="nil" w:color="000000"/>
-              <w:left w:val="nil" w:color="000000"/>
-              <w:bottom w:val="nil" w:color="000000"/>
-              <w:right w:val="nil" w:color="000000"/>
-            </w:tcBorders>
-            <w:vAlign w:val="bottom"/>
-          </w:tcPr>
-          <w:p>
-            <w:pPr>
-              <w:spacing w:after="0"/>
-              <w:jc w:val="right"/>
-            </w:pPr>
-            <w:r>
-              <w:t xml:space="preserve">454,928</w:t>
+              <w:t xml:space="preserve">556</w:t>
+            </w:r>
+          </w:p>
+        </w:tc>
+        <w:tc>
+          <w:tcPr>
+            <w:tcW w:w="0" w:type="auto"/>
+            <w:tcBorders>
+              <w:top w:val="nil" w:color="000000"/>
+              <w:left w:val="nil" w:color="000000"/>
+              <w:bottom w:val="nil" w:color="000000"/>
+              <w:right w:val="nil" w:color="000000"/>
+            </w:tcBorders>
+            <w:vAlign w:val="bottom"/>
+          </w:tcPr>
+          <w:p>
+            <w:pPr>
+              <w:spacing w:after="0"/>
+              <w:jc w:val="right"/>
+            </w:pPr>
+            <w:r>
+              <w:t xml:space="preserve">455</w:t>
             </w:r>
           </w:p>
         </w:tc>
@@ -3034,28 +3034,28 @@
               <w:jc w:val="right"/>
             </w:pPr>
             <w:r>
-              <w:t xml:space="preserve">61,315</w:t>
-            </w:r>
-          </w:p>
-        </w:tc>
-        <w:tc>
-          <w:tcPr>
-            <w:tcW w:w="0" w:type="auto"/>
-            <w:tcBorders>
-              <w:top w:val="nil" w:color="000000"/>
-              <w:left w:val="nil" w:color="000000"/>
-              <w:bottom w:val="nil" w:color="000000"/>
-              <w:right w:val="nil" w:color="000000"/>
-            </w:tcBorders>
-            <w:vAlign w:val="bottom"/>
-          </w:tcPr>
-          <w:p>
-            <w:pPr>
-              <w:spacing w:after="0"/>
-              <w:jc w:val="right"/>
-            </w:pPr>
-            <w:r>
-              <w:t xml:space="preserve">1,037,501</w:t>
+              <w:t xml:space="preserve">61</w:t>
+            </w:r>
+          </w:p>
+        </w:tc>
+        <w:tc>
+          <w:tcPr>
+            <w:tcW w:w="0" w:type="auto"/>
+            <w:tcBorders>
+              <w:top w:val="nil" w:color="000000"/>
+              <w:left w:val="nil" w:color="000000"/>
+              <w:bottom w:val="nil" w:color="000000"/>
+              <w:right w:val="nil" w:color="000000"/>
+            </w:tcBorders>
+            <w:vAlign w:val="bottom"/>
+          </w:tcPr>
+          <w:p>
+            <w:pPr>
+              <w:spacing w:after="0"/>
+              <w:jc w:val="right"/>
+            </w:pPr>
+            <w:r>
+              <w:t xml:space="preserve">1,038</w:t>
             </w:r>
           </w:p>
         </w:tc>
@@ -3120,112 +3120,112 @@
               <w:jc w:val="right"/>
             </w:pPr>
             <w:r>
-              <w:t xml:space="preserve">966,599</w:t>
-            </w:r>
-          </w:p>
-        </w:tc>
-        <w:tc>
-          <w:tcPr>
-            <w:tcW w:w="0" w:type="auto"/>
-            <w:tcBorders>
-              <w:top w:val="nil" w:color="000000"/>
-              <w:left w:val="nil" w:color="000000"/>
-              <w:bottom w:val="nil" w:color="000000"/>
-              <w:right w:val="nil" w:color="000000"/>
-            </w:tcBorders>
-            <w:vAlign w:val="bottom"/>
-          </w:tcPr>
-          <w:p>
-            <w:pPr>
-              <w:spacing w:after="0"/>
-              <w:jc w:val="right"/>
-            </w:pPr>
-            <w:r>
-              <w:t xml:space="preserve">1,383,340</w:t>
-            </w:r>
-          </w:p>
-        </w:tc>
-        <w:tc>
-          <w:tcPr>
-            <w:tcW w:w="0" w:type="auto"/>
-            <w:tcBorders>
-              <w:top w:val="nil" w:color="000000"/>
-              <w:left w:val="nil" w:color="000000"/>
-              <w:bottom w:val="nil" w:color="000000"/>
-              <w:right w:val="nil" w:color="000000"/>
-            </w:tcBorders>
-            <w:vAlign w:val="bottom"/>
-          </w:tcPr>
-          <w:p>
-            <w:pPr>
-              <w:spacing w:after="0"/>
-              <w:jc w:val="right"/>
-            </w:pPr>
-            <w:r>
-              <w:t xml:space="preserve">3,492,068</w:t>
-            </w:r>
-          </w:p>
-        </w:tc>
-        <w:tc>
-          <w:tcPr>
-            <w:tcW w:w="0" w:type="auto"/>
-            <w:tcBorders>
-              <w:top w:val="nil" w:color="000000"/>
-              <w:left w:val="nil" w:color="000000"/>
-              <w:bottom w:val="nil" w:color="000000"/>
-              <w:right w:val="nil" w:color="000000"/>
-            </w:tcBorders>
-            <w:vAlign w:val="bottom"/>
-          </w:tcPr>
-          <w:p>
-            <w:pPr>
-              <w:spacing w:after="0"/>
-              <w:jc w:val="right"/>
-            </w:pPr>
-            <w:r>
-              <w:t xml:space="preserve">2,305,632</w:t>
-            </w:r>
-          </w:p>
-        </w:tc>
-        <w:tc>
-          <w:tcPr>
-            <w:tcW w:w="0" w:type="auto"/>
-            <w:tcBorders>
-              <w:top w:val="nil" w:color="000000"/>
-              <w:left w:val="nil" w:color="000000"/>
-              <w:bottom w:val="nil" w:color="000000"/>
-              <w:right w:val="nil" w:color="000000"/>
-            </w:tcBorders>
-            <w:vAlign w:val="bottom"/>
-          </w:tcPr>
-          <w:p>
-            <w:pPr>
-              <w:spacing w:after="0"/>
-              <w:jc w:val="right"/>
-            </w:pPr>
-            <w:r>
-              <w:t xml:space="preserve">2,446,436</w:t>
-            </w:r>
-          </w:p>
-        </w:tc>
-        <w:tc>
-          <w:tcPr>
-            <w:tcW w:w="0" w:type="auto"/>
-            <w:tcBorders>
-              <w:top w:val="nil" w:color="000000"/>
-              <w:left w:val="nil" w:color="000000"/>
-              <w:bottom w:val="nil" w:color="000000"/>
-              <w:right w:val="nil" w:color="000000"/>
-            </w:tcBorders>
-            <w:vAlign w:val="bottom"/>
-          </w:tcPr>
-          <w:p>
-            <w:pPr>
-              <w:spacing w:after="0"/>
-              <w:jc w:val="right"/>
-            </w:pPr>
-            <w:r>
-              <w:t xml:space="preserve">3,492,068</w:t>
+              <w:t xml:space="preserve">967</w:t>
+            </w:r>
+          </w:p>
+        </w:tc>
+        <w:tc>
+          <w:tcPr>
+            <w:tcW w:w="0" w:type="auto"/>
+            <w:tcBorders>
+              <w:top w:val="nil" w:color="000000"/>
+              <w:left w:val="nil" w:color="000000"/>
+              <w:bottom w:val="nil" w:color="000000"/>
+              <w:right w:val="nil" w:color="000000"/>
+            </w:tcBorders>
+            <w:vAlign w:val="bottom"/>
+          </w:tcPr>
+          <w:p>
+            <w:pPr>
+              <w:spacing w:after="0"/>
+              <w:jc w:val="right"/>
+            </w:pPr>
+            <w:r>
+              <w:t xml:space="preserve">1,383</w:t>
+            </w:r>
+          </w:p>
+        </w:tc>
+        <w:tc>
+          <w:tcPr>
+            <w:tcW w:w="0" w:type="auto"/>
+            <w:tcBorders>
+              <w:top w:val="nil" w:color="000000"/>
+              <w:left w:val="nil" w:color="000000"/>
+              <w:bottom w:val="nil" w:color="000000"/>
+              <w:right w:val="nil" w:color="000000"/>
+            </w:tcBorders>
+            <w:vAlign w:val="bottom"/>
+          </w:tcPr>
+          <w:p>
+            <w:pPr>
+              <w:spacing w:after="0"/>
+              <w:jc w:val="right"/>
+            </w:pPr>
+            <w:r>
+              <w:t xml:space="preserve">3,492</w:t>
+            </w:r>
+          </w:p>
+        </w:tc>
+        <w:tc>
+          <w:tcPr>
+            <w:tcW w:w="0" w:type="auto"/>
+            <w:tcBorders>
+              <w:top w:val="nil" w:color="000000"/>
+              <w:left w:val="nil" w:color="000000"/>
+              <w:bottom w:val="nil" w:color="000000"/>
+              <w:right w:val="nil" w:color="000000"/>
+            </w:tcBorders>
+            <w:vAlign w:val="bottom"/>
+          </w:tcPr>
+          <w:p>
+            <w:pPr>
+              <w:spacing w:after="0"/>
+              <w:jc w:val="right"/>
+            </w:pPr>
+            <w:r>
+              <w:t xml:space="preserve">2,306</w:t>
+            </w:r>
+          </w:p>
+        </w:tc>
+        <w:tc>
+          <w:tcPr>
+            <w:tcW w:w="0" w:type="auto"/>
+            <w:tcBorders>
+              <w:top w:val="nil" w:color="000000"/>
+              <w:left w:val="nil" w:color="000000"/>
+              <w:bottom w:val="nil" w:color="000000"/>
+              <w:right w:val="nil" w:color="000000"/>
+            </w:tcBorders>
+            <w:vAlign w:val="bottom"/>
+          </w:tcPr>
+          <w:p>
+            <w:pPr>
+              <w:spacing w:after="0"/>
+              <w:jc w:val="right"/>
+            </w:pPr>
+            <w:r>
+              <w:t xml:space="preserve">2,446</w:t>
+            </w:r>
+          </w:p>
+        </w:tc>
+        <w:tc>
+          <w:tcPr>
+            <w:tcW w:w="0" w:type="auto"/>
+            <w:tcBorders>
+              <w:top w:val="nil" w:color="000000"/>
+              <w:left w:val="nil" w:color="000000"/>
+              <w:bottom w:val="nil" w:color="000000"/>
+              <w:right w:val="nil" w:color="000000"/>
+            </w:tcBorders>
+            <w:vAlign w:val="bottom"/>
+          </w:tcPr>
+          <w:p>
+            <w:pPr>
+              <w:spacing w:after="0"/>
+              <w:jc w:val="right"/>
+            </w:pPr>
+            <w:r>
+              <w:t xml:space="preserve">3,492</w:t>
             </w:r>
           </w:p>
         </w:tc>

</xml_diff>